<commit_message>
This is a Report for the capstone project
</commit_message>
<xml_diff>
--- a/Capstone - The Battle of Neighborhoods - Part 2/Final Report - The Battle of Neighborhoods.docx
+++ b/Capstone - The Battle of Neighborhoods - Part 2/Final Report - The Battle of Neighborhoods.docx
@@ -795,8 +795,10 @@
       <w:r>
         <w:rPr>
           <w:rFonts w:ascii="Times New Roman" w:hAnsi="Times New Roman" w:cs="Times New Roman"/>
-          <w:sz w:val="26"/>
-          <w:szCs w:val="26"/>
+          <w:noProof/>
+          <w:sz w:val="26"/>
+          <w:szCs w:val="26"/>
+          <w:lang w:eastAsia="en-IN"/>
         </w:rPr>
         <w:drawing>
           <wp:anchor distT="0" distB="0" distL="114300" distR="114300" simplePos="0" relativeHeight="251660288" behindDoc="0" locked="0" layoutInCell="1" allowOverlap="1">
@@ -969,10 +971,12 @@
       <w:r>
         <w:rPr>
           <w:rFonts w:ascii="Times New Roman" w:hAnsi="Times New Roman" w:cs="Times New Roman"/>
-          <w:color w:val="000000"/>
-          <w:sz w:val="26"/>
-          <w:szCs w:val="26"/>
-          <w:shd w:val="clear" w:color="auto" w:fill="FFFFFF"/>
+          <w:noProof/>
+          <w:color w:val="000000"/>
+          <w:sz w:val="26"/>
+          <w:szCs w:val="26"/>
+          <w:shd w:val="clear" w:color="auto" w:fill="FFFFFF"/>
+          <w:lang w:eastAsia="en-IN"/>
         </w:rPr>
         <w:drawing>
           <wp:anchor distT="0" distB="0" distL="114300" distR="114300" simplePos="0" relativeHeight="251658240" behindDoc="0" locked="0" layoutInCell="1" allowOverlap="1">
@@ -1196,8 +1200,10 @@
       <w:r>
         <w:rPr>
           <w:rFonts w:ascii="Times New Roman" w:hAnsi="Times New Roman" w:cs="Times New Roman"/>
-          <w:sz w:val="26"/>
-          <w:szCs w:val="26"/>
+          <w:noProof/>
+          <w:sz w:val="26"/>
+          <w:szCs w:val="26"/>
+          <w:lang w:eastAsia="en-IN"/>
         </w:rPr>
         <w:drawing>
           <wp:inline distT="0" distB="0" distL="0" distR="0" wp14:anchorId="6D74845A" wp14:editId="73191A2A">
@@ -1353,8 +1359,10 @@
       <w:r>
         <w:rPr>
           <w:rFonts w:ascii="Times New Roman" w:hAnsi="Times New Roman" w:cs="Times New Roman"/>
-          <w:sz w:val="26"/>
-          <w:szCs w:val="26"/>
+          <w:noProof/>
+          <w:sz w:val="26"/>
+          <w:szCs w:val="26"/>
+          <w:lang w:eastAsia="en-IN"/>
         </w:rPr>
         <w:drawing>
           <wp:inline distT="0" distB="0" distL="0" distR="0" wp14:anchorId="0B294E36" wp14:editId="1B826950">
@@ -1406,8 +1414,10 @@
       <w:r>
         <w:rPr>
           <w:rFonts w:ascii="Times New Roman" w:hAnsi="Times New Roman" w:cs="Times New Roman"/>
-          <w:sz w:val="26"/>
-          <w:szCs w:val="26"/>
+          <w:noProof/>
+          <w:sz w:val="26"/>
+          <w:szCs w:val="26"/>
+          <w:lang w:eastAsia="en-IN"/>
         </w:rPr>
         <w:lastRenderedPageBreak/>
         <w:drawing>
@@ -1470,37 +1480,7 @@
           <w:szCs w:val="26"/>
           <w:shd w:val="clear" w:color="auto" w:fill="FFFFFF"/>
         </w:rPr>
-        <w:t>Next w</w:t>
-      </w:r>
-      <w:r>
-        <w:rPr>
-          <w:rFonts w:ascii="Times New Roman" w:hAnsi="Times New Roman" w:cs="Times New Roman"/>
-          <w:color w:val="000000"/>
-          <w:sz w:val="26"/>
-          <w:szCs w:val="26"/>
-          <w:shd w:val="clear" w:color="auto" w:fill="FFFFFF"/>
-        </w:rPr>
-        <w:t xml:space="preserve">e will consider all the </w:t>
-      </w:r>
-      <w:r>
-        <w:rPr>
-          <w:rFonts w:ascii="Times New Roman" w:hAnsi="Times New Roman" w:cs="Times New Roman"/>
-          <w:color w:val="000000"/>
-          <w:sz w:val="26"/>
-          <w:szCs w:val="26"/>
-          <w:shd w:val="clear" w:color="auto" w:fill="FFFFFF"/>
-        </w:rPr>
-        <w:t>neighbourhoods</w:t>
-      </w:r>
-      <w:r>
-        <w:rPr>
-          <w:rFonts w:ascii="Times New Roman" w:hAnsi="Times New Roman" w:cs="Times New Roman"/>
-          <w:color w:val="000000"/>
-          <w:sz w:val="26"/>
-          <w:szCs w:val="26"/>
-          <w:shd w:val="clear" w:color="auto" w:fill="FFFFFF"/>
-        </w:rPr>
-        <w:t xml:space="preserve"> with average rating greater or equal 9.0 to visualize on map.</w:t>
+        <w:t>Next we will consider all the neighbourhoods with average rating greater or equal 9.0 to visualize on map.</w:t>
       </w:r>
     </w:p>
     <w:p>
@@ -1516,8 +1496,10 @@
       <w:r>
         <w:rPr>
           <w:rFonts w:ascii="Times New Roman" w:hAnsi="Times New Roman" w:cs="Times New Roman"/>
-          <w:sz w:val="26"/>
-          <w:szCs w:val="26"/>
+          <w:noProof/>
+          <w:sz w:val="26"/>
+          <w:szCs w:val="26"/>
+          <w:lang w:eastAsia="en-IN"/>
         </w:rPr>
         <w:drawing>
           <wp:inline distT="0" distB="0" distL="0" distR="0" wp14:anchorId="6EE682F3" wp14:editId="726C9F36">
@@ -1579,67 +1561,7 @@
           <w:szCs w:val="26"/>
           <w:shd w:val="clear" w:color="auto" w:fill="FFFFFF"/>
         </w:rPr>
-        <w:t xml:space="preserve">We will join this dataset to original </w:t>
-      </w:r>
-      <w:r>
-        <w:rPr>
-          <w:rFonts w:ascii="Times New Roman" w:hAnsi="Times New Roman" w:cs="Times New Roman"/>
-          <w:color w:val="000000"/>
-          <w:sz w:val="26"/>
-          <w:szCs w:val="26"/>
-          <w:shd w:val="clear" w:color="auto" w:fill="FFFFFF"/>
-        </w:rPr>
-        <w:t>New</w:t>
-      </w:r>
-      <w:r>
-        <w:rPr>
-          <w:rFonts w:ascii="Times New Roman" w:hAnsi="Times New Roman" w:cs="Times New Roman"/>
-          <w:color w:val="000000"/>
-          <w:sz w:val="26"/>
-          <w:szCs w:val="26"/>
-          <w:shd w:val="clear" w:color="auto" w:fill="FFFFFF"/>
-        </w:rPr>
-        <w:t xml:space="preserve"> </w:t>
-      </w:r>
-      <w:r>
-        <w:rPr>
-          <w:rFonts w:ascii="Times New Roman" w:hAnsi="Times New Roman" w:cs="Times New Roman"/>
-          <w:color w:val="000000"/>
-          <w:sz w:val="26"/>
-          <w:szCs w:val="26"/>
-          <w:shd w:val="clear" w:color="auto" w:fill="FFFFFF"/>
-        </w:rPr>
-        <w:t>York</w:t>
-      </w:r>
-      <w:r>
-        <w:rPr>
-          <w:rFonts w:ascii="Times New Roman" w:hAnsi="Times New Roman" w:cs="Times New Roman"/>
-          <w:color w:val="000000"/>
-          <w:sz w:val="26"/>
-          <w:szCs w:val="26"/>
-          <w:shd w:val="clear" w:color="auto" w:fill="FFFFFF"/>
-        </w:rPr>
-        <w:t xml:space="preserve"> data to get </w:t>
-      </w:r>
-      <w:r>
-        <w:rPr>
-          <w:rFonts w:ascii="Times New Roman" w:hAnsi="Times New Roman" w:cs="Times New Roman"/>
-          <w:color w:val="000000"/>
-          <w:sz w:val="26"/>
-          <w:szCs w:val="26"/>
-          <w:shd w:val="clear" w:color="auto" w:fill="FFFFFF"/>
-        </w:rPr>
-        <w:t>longitude</w:t>
-      </w:r>
-      <w:r>
-        <w:rPr>
-          <w:rFonts w:ascii="Times New Roman" w:hAnsi="Times New Roman" w:cs="Times New Roman"/>
-          <w:color w:val="000000"/>
-          <w:sz w:val="26"/>
-          <w:szCs w:val="26"/>
-          <w:shd w:val="clear" w:color="auto" w:fill="FFFFFF"/>
-        </w:rPr>
-        <w:t xml:space="preserve"> and latitude.</w:t>
+        <w:t>We will join this dataset to original New York data to get longitude and latitude.</w:t>
       </w:r>
     </w:p>
     <w:p>
@@ -1657,8 +1579,10 @@
       <w:r>
         <w:rPr>
           <w:rFonts w:ascii="Times New Roman" w:hAnsi="Times New Roman" w:cs="Times New Roman"/>
-          <w:sz w:val="26"/>
-          <w:szCs w:val="26"/>
+          <w:noProof/>
+          <w:sz w:val="26"/>
+          <w:szCs w:val="26"/>
+          <w:lang w:eastAsia="en-IN"/>
         </w:rPr>
         <w:drawing>
           <wp:inline distT="0" distB="0" distL="0" distR="0" wp14:anchorId="58C16C02" wp14:editId="0F5970A8">
@@ -1991,17 +1915,7 @@
           <w:shd w:val="clear" w:color="auto" w:fill="FFFFFF"/>
         </w:rPr>
         <w:lastRenderedPageBreak/>
-        <w:t>Borough</w:t>
-      </w:r>
-      <w:r>
-        <w:rPr>
-          <w:rFonts w:ascii="Times New Roman" w:hAnsi="Times New Roman" w:cs="Times New Roman"/>
-          <w:color w:val="000000"/>
-          <w:sz w:val="26"/>
-          <w:szCs w:val="26"/>
-          <w:shd w:val="clear" w:color="auto" w:fill="FFFFFF"/>
-        </w:rPr>
-        <w:t xml:space="preserve"> based on average rating:</w:t>
+        <w:t>Borough based on average rating:</w:t>
       </w:r>
     </w:p>
     <w:p>
@@ -2080,7 +1994,16 @@
           <w:sz w:val="32"/>
           <w:szCs w:val="32"/>
         </w:rPr>
-        <w:t>Conclusion:</w:t>
+        <w:t>Result</w:t>
+      </w:r>
+      <w:r>
+        <w:rPr>
+          <w:rFonts w:ascii="Times New Roman" w:hAnsi="Times New Roman" w:cs="Times New Roman"/>
+          <w:b/>
+          <w:sz w:val="32"/>
+          <w:szCs w:val="32"/>
+        </w:rPr>
+        <w:t>:</w:t>
       </w:r>
     </w:p>
     <w:p>
@@ -2192,8 +2115,10 @@
       <w:r>
         <w:rPr>
           <w:rFonts w:ascii="Times New Roman" w:hAnsi="Times New Roman" w:cs="Times New Roman"/>
-          <w:sz w:val="26"/>
-          <w:szCs w:val="26"/>
+          <w:noProof/>
+          <w:sz w:val="26"/>
+          <w:szCs w:val="26"/>
+          <w:lang w:eastAsia="en-IN"/>
         </w:rPr>
         <w:drawing>
           <wp:inline distT="0" distB="0" distL="0" distR="0" wp14:anchorId="50F68452" wp14:editId="1C3F0DD1">
@@ -2257,77 +2182,7 @@
           <w:sz w:val="26"/>
           <w:szCs w:val="26"/>
         </w:rPr>
-        <w:t>Astoria (</w:t>
-      </w:r>
-      <w:r>
-        <w:rPr>
-          <w:rFonts w:ascii="Times New Roman" w:hAnsi="Times New Roman" w:cs="Times New Roman"/>
-          <w:i w:val="0"/>
-          <w:color w:val="000000"/>
-          <w:sz w:val="26"/>
-          <w:szCs w:val="26"/>
-        </w:rPr>
-        <w:t xml:space="preserve">Queens), </w:t>
-      </w:r>
-      <w:r>
-        <w:rPr>
-          <w:rFonts w:ascii="Times New Roman" w:hAnsi="Times New Roman" w:cs="Times New Roman"/>
-          <w:i w:val="0"/>
-          <w:color w:val="000000"/>
-          <w:sz w:val="26"/>
-          <w:szCs w:val="26"/>
-        </w:rPr>
-        <w:t>Blissville (</w:t>
-      </w:r>
-      <w:r>
-        <w:rPr>
-          <w:rFonts w:ascii="Times New Roman" w:hAnsi="Times New Roman" w:cs="Times New Roman"/>
-          <w:i w:val="0"/>
-          <w:color w:val="000000"/>
-          <w:sz w:val="26"/>
-          <w:szCs w:val="26"/>
-        </w:rPr>
-        <w:t xml:space="preserve">Queens), Civic </w:t>
-      </w:r>
-      <w:r>
-        <w:rPr>
-          <w:rFonts w:ascii="Times New Roman" w:hAnsi="Times New Roman" w:cs="Times New Roman"/>
-          <w:i w:val="0"/>
-          <w:color w:val="000000"/>
-          <w:sz w:val="26"/>
-          <w:szCs w:val="26"/>
-        </w:rPr>
-        <w:t>Center (</w:t>
-      </w:r>
-      <w:r>
-        <w:rPr>
-          <w:rFonts w:ascii="Times New Roman" w:hAnsi="Times New Roman" w:cs="Times New Roman"/>
-          <w:i w:val="0"/>
-          <w:color w:val="000000"/>
-          <w:sz w:val="26"/>
-          <w:szCs w:val="26"/>
-        </w:rPr>
-        <w:t xml:space="preserve">Manhattan) are some of the best </w:t>
-      </w:r>
-      <w:r>
-        <w:rPr>
-          <w:rFonts w:ascii="Times New Roman" w:hAnsi="Times New Roman" w:cs="Times New Roman"/>
-          <w:i w:val="0"/>
-          <w:color w:val="000000"/>
-          <w:sz w:val="26"/>
-          <w:szCs w:val="26"/>
-        </w:rPr>
-        <w:t>neighbourhoods</w:t>
-      </w:r>
-      <w:r>
-        <w:rPr>
-          <w:rFonts w:ascii="Times New Roman" w:hAnsi="Times New Roman" w:cs="Times New Roman"/>
-          <w:i w:val="0"/>
-          <w:color w:val="000000"/>
-          <w:sz w:val="26"/>
-          <w:szCs w:val="26"/>
-        </w:rPr>
-        <w:t xml:space="preserve"> for Indian cuisine.</w:t>
+        <w:t>Astoria (Queens), Blissville (Queens), Civic Center (Manhattan) are some of the best neighbourhoods for Indian cuisine.</w:t>
       </w:r>
     </w:p>
     <w:p>
@@ -2355,27 +2210,7 @@
           <w:sz w:val="26"/>
           <w:szCs w:val="26"/>
         </w:rPr>
-        <w:t xml:space="preserve">Manhattan have potential Indian </w:t>
-      </w:r>
-      <w:r>
-        <w:rPr>
-          <w:rFonts w:ascii="Times New Roman" w:hAnsi="Times New Roman" w:cs="Times New Roman"/>
-          <w:i w:val="0"/>
-          <w:color w:val="000000"/>
-          <w:sz w:val="26"/>
-          <w:szCs w:val="26"/>
-        </w:rPr>
-        <w:t>Restaurant</w:t>
-      </w:r>
-      <w:r>
-        <w:rPr>
-          <w:rFonts w:ascii="Times New Roman" w:hAnsi="Times New Roman" w:cs="Times New Roman"/>
-          <w:i w:val="0"/>
-          <w:color w:val="000000"/>
-          <w:sz w:val="26"/>
-          <w:szCs w:val="26"/>
-        </w:rPr>
-        <w:t xml:space="preserve"> Market.</w:t>
+        <w:t>Manhattan have potential Indian Restaurant Market.</w:t>
       </w:r>
     </w:p>
     <w:p>
@@ -2403,27 +2238,7 @@
           <w:sz w:val="26"/>
           <w:szCs w:val="26"/>
         </w:rPr>
-        <w:t xml:space="preserve">Staten Island ranks last in average rating of Indian </w:t>
-      </w:r>
-      <w:r>
-        <w:rPr>
-          <w:rFonts w:ascii="Times New Roman" w:hAnsi="Times New Roman" w:cs="Times New Roman"/>
-          <w:i w:val="0"/>
-          <w:color w:val="000000"/>
-          <w:sz w:val="26"/>
-          <w:szCs w:val="26"/>
-        </w:rPr>
-        <w:t>Restaurants</w:t>
-      </w:r>
-      <w:r>
-        <w:rPr>
-          <w:rFonts w:ascii="Times New Roman" w:hAnsi="Times New Roman" w:cs="Times New Roman"/>
-          <w:i w:val="0"/>
-          <w:color w:val="000000"/>
-          <w:sz w:val="26"/>
-          <w:szCs w:val="26"/>
-        </w:rPr>
-        <w:t>.</w:t>
+        <w:t>Staten Island ranks last in average rating of Indian Restaurants.</w:t>
       </w:r>
     </w:p>
     <w:p>
@@ -2456,6 +2271,53 @@
     </w:p>
     <w:p/>
     <w:p>
+      <w:pPr>
+        <w:rPr>
+          <w:rFonts w:ascii="Times New Roman" w:hAnsi="Times New Roman" w:cs="Times New Roman"/>
+          <w:b/>
+          <w:sz w:val="32"/>
+          <w:szCs w:val="32"/>
+        </w:rPr>
+      </w:pPr>
+      <w:r>
+        <w:rPr>
+          <w:rFonts w:ascii="Times New Roman" w:hAnsi="Times New Roman" w:cs="Times New Roman"/>
+          <w:b/>
+          <w:sz w:val="32"/>
+          <w:szCs w:val="32"/>
+        </w:rPr>
+        <w:t>Conclusion</w:t>
+      </w:r>
+      <w:r>
+        <w:rPr>
+          <w:rFonts w:ascii="Times New Roman" w:hAnsi="Times New Roman" w:cs="Times New Roman"/>
+          <w:b/>
+          <w:sz w:val="32"/>
+          <w:szCs w:val="32"/>
+        </w:rPr>
+        <w:t>:</w:t>
+      </w:r>
+    </w:p>
+    <w:p>
+      <w:pPr>
+        <w:rPr>
+          <w:rFonts w:ascii="Times New Roman" w:eastAsiaTheme="majorEastAsia" w:hAnsi="Times New Roman" w:cs="Times New Roman"/>
+          <w:iCs/>
+          <w:color w:val="000000"/>
+          <w:sz w:val="26"/>
+          <w:szCs w:val="26"/>
+        </w:rPr>
+      </w:pPr>
+      <w:r>
+        <w:rPr>
+          <w:rFonts w:ascii="Times New Roman" w:eastAsiaTheme="majorEastAsia" w:hAnsi="Times New Roman" w:cs="Times New Roman"/>
+          <w:iCs/>
+          <w:color w:val="000000"/>
+          <w:sz w:val="26"/>
+          <w:szCs w:val="26"/>
+        </w:rPr>
+        <w:t>There is always room for improvement and hence the above solution I have provided can also be improved for best results depending upon the data we have.</w:t>
+      </w:r>
       <w:bookmarkStart w:id="0" w:name="_GoBack"/>
       <w:bookmarkEnd w:id="0"/>
     </w:p>

</xml_diff>